<commit_message>
Changed the Rating to dropdown list
</commit_message>
<xml_diff>
--- a/Documentation/Project Progress.docx
+++ b/Documentation/Project Progress.docx
@@ -87,10 +87,7 @@
       </w:r>
       <w:proofErr w:type="spellEnd"/>
       <w:r>
-        <w:t>\</w:t>
-      </w:r>
-      <w:r>
-        <w:t>client – Angular UI</w:t>
+        <w:t>\client – Angular UI</w:t>
       </w:r>
     </w:p>
     <w:p>
@@ -221,10 +218,7 @@
       </w:r>
       <w:proofErr w:type="spellEnd"/>
       <w:r>
-        <w:t>\client</w:t>
-      </w:r>
-      <w:r>
-        <w:t xml:space="preserve">&gt; </w:t>
+        <w:t xml:space="preserve">\client&gt; </w:t>
       </w:r>
       <w:proofErr w:type="spellStart"/>
       <w:r>
@@ -291,10 +285,7 @@
       </w:r>
       <w:proofErr w:type="spellEnd"/>
       <w:r>
-        <w:t xml:space="preserve"> </w:t>
-      </w:r>
-      <w:r>
-        <w:t>start (only needed when there changes in UI layer)</w:t>
+        <w:t xml:space="preserve"> start (only needed when there changes in UI layer)</w:t>
       </w:r>
     </w:p>
     <w:p>
@@ -314,13 +305,7 @@
       </w:r>
       <w:proofErr w:type="spellEnd"/>
       <w:r>
-        <w:t>\client</w:t>
-      </w:r>
-      <w:r>
-        <w:t>\</w:t>
-      </w:r>
-      <w:r>
-        <w:t>&gt;</w:t>
+        <w:t>\client\&gt;</w:t>
       </w:r>
     </w:p>
     <w:p/>
@@ -844,23 +829,59 @@
         </w:drawing>
       </w:r>
     </w:p>
-    <w:p/>
-    <w:p>
-      <w:r>
-        <w:br w:type="page"/>
-      </w:r>
+    <w:p>
+      <w:r>
+        <w:rPr>
+          <w:noProof/>
+        </w:rPr>
+        <w:lastRenderedPageBreak/>
+        <w:drawing>
+          <wp:inline distT="0" distB="0" distL="0" distR="0" wp14:anchorId="226CB78F" wp14:editId="571D45EC">
+            <wp:extent cx="5943600" cy="2407920"/>
+            <wp:effectExtent l="0" t="0" r="0" b="0"/>
+            <wp:docPr id="14" name="Picture 14"/>
+            <wp:cNvGraphicFramePr>
+              <a:graphicFrameLocks xmlns:a="http://schemas.openxmlformats.org/drawingml/2006/main" noChangeAspect="1"/>
+            </wp:cNvGraphicFramePr>
+            <a:graphic xmlns:a="http://schemas.openxmlformats.org/drawingml/2006/main">
+              <a:graphicData uri="http://schemas.openxmlformats.org/drawingml/2006/picture">
+                <pic:pic xmlns:pic="http://schemas.openxmlformats.org/drawingml/2006/picture">
+                  <pic:nvPicPr>
+                    <pic:cNvPr id="1" name=""/>
+                    <pic:cNvPicPr/>
+                  </pic:nvPicPr>
+                  <pic:blipFill>
+                    <a:blip r:embed="rId17"/>
+                    <a:stretch>
+                      <a:fillRect/>
+                    </a:stretch>
+                  </pic:blipFill>
+                  <pic:spPr>
+                    <a:xfrm>
+                      <a:off x="0" y="0"/>
+                      <a:ext cx="5943600" cy="2407920"/>
+                    </a:xfrm>
+                    <a:prstGeom prst="rect">
+                      <a:avLst/>
+                    </a:prstGeom>
+                  </pic:spPr>
+                </pic:pic>
+              </a:graphicData>
+            </a:graphic>
+          </wp:inline>
+        </w:drawing>
+      </w:r>
+      <w:bookmarkStart w:id="0" w:name="_GoBack"/>
+      <w:bookmarkEnd w:id="0"/>
     </w:p>
     <w:p>
       <w:pPr>
         <w:pStyle w:val="Title"/>
       </w:pPr>
-      <w:bookmarkStart w:id="0" w:name="_GoBack"/>
-      <w:r>
-        <w:lastRenderedPageBreak/>
+      <w:r>
         <w:t>Unit Test Cases:</w:t>
       </w:r>
     </w:p>
-    <w:bookmarkEnd w:id="0"/>
     <w:p>
       <w:r>
         <w:rPr>
@@ -882,7 +903,7 @@
                     <pic:cNvPicPr/>
                   </pic:nvPicPr>
                   <pic:blipFill>
-                    <a:blip r:embed="rId17"/>
+                    <a:blip r:embed="rId18"/>
                     <a:stretch>
                       <a:fillRect/>
                     </a:stretch>

</xml_diff>

<commit_message>
Updated the Angular UI test cases. More work should be done.
</commit_message>
<xml_diff>
--- a/Documentation/Project Progress.docx
+++ b/Documentation/Project Progress.docx
@@ -161,13 +161,32 @@
       </w:r>
       <w:proofErr w:type="spellEnd"/>
       <w:r>
-        <w:t>\client\app</w:t>
+        <w:t>\client\*spec.js</w:t>
       </w:r>
       <w:r>
         <w:t xml:space="preserve"> – Unit test cases for UI</w:t>
       </w:r>
     </w:p>
-    <w:p/>
+    <w:p>
+      <w:pPr>
+        <w:pStyle w:val="ListParagraph"/>
+        <w:numPr>
+          <w:ilvl w:val="0"/>
+          <w:numId w:val="1"/>
+        </w:numPr>
+      </w:pPr>
+      <w:proofErr w:type="spellStart"/>
+      <w:r>
+        <w:t>RestaurantFinder</w:t>
+      </w:r>
+      <w:proofErr w:type="spellEnd"/>
+      <w:r>
+        <w:t>\</w:t>
+      </w:r>
+      <w:r>
+        <w:t>test\</w:t>
+      </w:r>
+    </w:p>
     <w:p>
       <w:r>
         <w:t>Steps to Run Project:</w:t>
@@ -289,11 +308,16 @@
       </w:r>
     </w:p>
     <w:p>
+      <w:r>
+        <w:t>Unit Tests:</w:t>
+      </w:r>
+    </w:p>
+    <w:p>
       <w:pPr>
         <w:pStyle w:val="ListParagraph"/>
         <w:numPr>
           <w:ilvl w:val="0"/>
-          <w:numId w:val="2"/>
+          <w:numId w:val="3"/>
         </w:numPr>
       </w:pPr>
       <w:r>
@@ -305,7 +329,41 @@
       </w:r>
       <w:proofErr w:type="spellEnd"/>
       <w:r>
-        <w:t>\client\&gt;</w:t>
+        <w:t>&gt;</w:t>
+      </w:r>
+      <w:r>
+        <w:t>mocha test</w:t>
+      </w:r>
+    </w:p>
+    <w:p>
+      <w:pPr>
+        <w:pStyle w:val="ListParagraph"/>
+        <w:numPr>
+          <w:ilvl w:val="0"/>
+          <w:numId w:val="3"/>
+        </w:numPr>
+      </w:pPr>
+      <w:r>
+        <w:t>~\</w:t>
+      </w:r>
+      <w:proofErr w:type="spellStart"/>
+      <w:r>
+        <w:t>RestaurantFinder</w:t>
+      </w:r>
+      <w:proofErr w:type="spellEnd"/>
+      <w:r>
+        <w:t>\client</w:t>
+      </w:r>
+      <w:r>
+        <w:t>&gt;</w:t>
+      </w:r>
+      <w:proofErr w:type="spellStart"/>
+      <w:r>
+        <w:t>npm</w:t>
+      </w:r>
+      <w:proofErr w:type="spellEnd"/>
+      <w:r>
+        <w:t xml:space="preserve"> test</w:t>
       </w:r>
     </w:p>
     <w:p/>
@@ -871,8 +929,6 @@
           </wp:inline>
         </w:drawing>
       </w:r>
-      <w:bookmarkStart w:id="0" w:name="_GoBack"/>
-      <w:bookmarkEnd w:id="0"/>
     </w:p>
     <w:p>
       <w:pPr>
@@ -924,6 +980,52 @@
         </w:drawing>
       </w:r>
     </w:p>
+    <w:p/>
+    <w:p>
+      <w:r>
+        <w:rPr>
+          <w:noProof/>
+        </w:rPr>
+        <w:lastRenderedPageBreak/>
+        <w:drawing>
+          <wp:inline distT="0" distB="0" distL="0" distR="0" wp14:anchorId="5268F88D" wp14:editId="429D9A32">
+            <wp:extent cx="5943600" cy="3777615"/>
+            <wp:effectExtent l="0" t="0" r="0" b="0"/>
+            <wp:docPr id="15" name="Picture 15"/>
+            <wp:cNvGraphicFramePr>
+              <a:graphicFrameLocks xmlns:a="http://schemas.openxmlformats.org/drawingml/2006/main" noChangeAspect="1"/>
+            </wp:cNvGraphicFramePr>
+            <a:graphic xmlns:a="http://schemas.openxmlformats.org/drawingml/2006/main">
+              <a:graphicData uri="http://schemas.openxmlformats.org/drawingml/2006/picture">
+                <pic:pic xmlns:pic="http://schemas.openxmlformats.org/drawingml/2006/picture">
+                  <pic:nvPicPr>
+                    <pic:cNvPr id="1" name=""/>
+                    <pic:cNvPicPr/>
+                  </pic:nvPicPr>
+                  <pic:blipFill>
+                    <a:blip r:embed="rId19"/>
+                    <a:stretch>
+                      <a:fillRect/>
+                    </a:stretch>
+                  </pic:blipFill>
+                  <pic:spPr>
+                    <a:xfrm>
+                      <a:off x="0" y="0"/>
+                      <a:ext cx="5943600" cy="3777615"/>
+                    </a:xfrm>
+                    <a:prstGeom prst="rect">
+                      <a:avLst/>
+                    </a:prstGeom>
+                  </pic:spPr>
+                </pic:pic>
+              </a:graphicData>
+            </a:graphic>
+          </wp:inline>
+        </w:drawing>
+      </w:r>
+      <w:bookmarkStart w:id="0" w:name="_GoBack"/>
+      <w:bookmarkEnd w:id="0"/>
+    </w:p>
     <w:sectPr>
       <w:pgSz w:w="12240" w:h="15840"/>
       <w:pgMar w:top="1440" w:right="1440" w:bottom="1440" w:left="1440" w:header="720" w:footer="720" w:gutter="0"/>
@@ -1114,11 +1216,103 @@
       </w:pPr>
     </w:lvl>
   </w:abstractNum>
+  <w:abstractNum w:abstractNumId="2" w15:restartNumberingAfterBreak="0">
+    <w:nsid w:val="769C1025"/>
+    <w:multiLevelType w:val="hybridMultilevel"/>
+    <w:tmpl w:val="E34C7546"/>
+    <w:lvl w:ilvl="0" w:tplc="0409000F">
+      <w:start w:val="1"/>
+      <w:numFmt w:val="decimal"/>
+      <w:lvlText w:val="%1."/>
+      <w:lvlJc w:val="left"/>
+      <w:pPr>
+        <w:ind w:left="720" w:hanging="360"/>
+      </w:pPr>
+      <w:rPr>
+        <w:rFonts w:hint="default"/>
+      </w:rPr>
+    </w:lvl>
+    <w:lvl w:ilvl="1" w:tplc="04090019" w:tentative="1">
+      <w:start w:val="1"/>
+      <w:numFmt w:val="lowerLetter"/>
+      <w:lvlText w:val="%2."/>
+      <w:lvlJc w:val="left"/>
+      <w:pPr>
+        <w:ind w:left="1440" w:hanging="360"/>
+      </w:pPr>
+    </w:lvl>
+    <w:lvl w:ilvl="2" w:tplc="0409001B" w:tentative="1">
+      <w:start w:val="1"/>
+      <w:numFmt w:val="lowerRoman"/>
+      <w:lvlText w:val="%3."/>
+      <w:lvlJc w:val="right"/>
+      <w:pPr>
+        <w:ind w:left="2160" w:hanging="180"/>
+      </w:pPr>
+    </w:lvl>
+    <w:lvl w:ilvl="3" w:tplc="0409000F" w:tentative="1">
+      <w:start w:val="1"/>
+      <w:numFmt w:val="decimal"/>
+      <w:lvlText w:val="%4."/>
+      <w:lvlJc w:val="left"/>
+      <w:pPr>
+        <w:ind w:left="2880" w:hanging="360"/>
+      </w:pPr>
+    </w:lvl>
+    <w:lvl w:ilvl="4" w:tplc="04090019" w:tentative="1">
+      <w:start w:val="1"/>
+      <w:numFmt w:val="lowerLetter"/>
+      <w:lvlText w:val="%5."/>
+      <w:lvlJc w:val="left"/>
+      <w:pPr>
+        <w:ind w:left="3600" w:hanging="360"/>
+      </w:pPr>
+    </w:lvl>
+    <w:lvl w:ilvl="5" w:tplc="0409001B" w:tentative="1">
+      <w:start w:val="1"/>
+      <w:numFmt w:val="lowerRoman"/>
+      <w:lvlText w:val="%6."/>
+      <w:lvlJc w:val="right"/>
+      <w:pPr>
+        <w:ind w:left="4320" w:hanging="180"/>
+      </w:pPr>
+    </w:lvl>
+    <w:lvl w:ilvl="6" w:tplc="0409000F" w:tentative="1">
+      <w:start w:val="1"/>
+      <w:numFmt w:val="decimal"/>
+      <w:lvlText w:val="%7."/>
+      <w:lvlJc w:val="left"/>
+      <w:pPr>
+        <w:ind w:left="5040" w:hanging="360"/>
+      </w:pPr>
+    </w:lvl>
+    <w:lvl w:ilvl="7" w:tplc="04090019" w:tentative="1">
+      <w:start w:val="1"/>
+      <w:numFmt w:val="lowerLetter"/>
+      <w:lvlText w:val="%8."/>
+      <w:lvlJc w:val="left"/>
+      <w:pPr>
+        <w:ind w:left="5760" w:hanging="360"/>
+      </w:pPr>
+    </w:lvl>
+    <w:lvl w:ilvl="8" w:tplc="0409001B" w:tentative="1">
+      <w:start w:val="1"/>
+      <w:numFmt w:val="lowerRoman"/>
+      <w:lvlText w:val="%9."/>
+      <w:lvlJc w:val="right"/>
+      <w:pPr>
+        <w:ind w:left="6480" w:hanging="180"/>
+      </w:pPr>
+    </w:lvl>
+  </w:abstractNum>
   <w:num w:numId="1">
     <w:abstractNumId w:val="1"/>
   </w:num>
   <w:num w:numId="2">
     <w:abstractNumId w:val="0"/>
+  </w:num>
+  <w:num w:numId="3">
+    <w:abstractNumId w:val="2"/>
   </w:num>
 </w:numbering>
 </file>

</xml_diff>